<commit_message>
Edit report and UML
</commit_message>
<xml_diff>
--- a/CS509boys/doc/CS 509  TIanyuWu_report.docx
+++ b/CS509boys/doc/CS 509  TIanyuWu_report.docx
@@ -10,7 +10,6 @@
       </w:pPr>
       <w:bookmarkStart w:id="0" w:name="OLE_LINK1"/>
       <w:bookmarkStart w:id="1" w:name="OLE_LINK2"/>
-      <w:bookmarkStart w:id="2" w:name="_GoBack"/>
       <w:r>
         <w:t xml:space="preserve">CS 509       Team: </w:t>
       </w:r>
@@ -27,21 +26,10 @@
         <w:spacing w:before="0" w:beforeAutospacing="0" w:after="0" w:afterAutospacing="0"/>
         <w:jc w:val="both"/>
       </w:pPr>
-    </w:p>
-    <w:p>
-      <w:pPr>
-        <w:pStyle w:val="a3"/>
-        <w:spacing w:before="0" w:beforeAutospacing="0" w:after="0" w:afterAutospacing="0"/>
-        <w:jc w:val="both"/>
-      </w:pPr>
-      <w:r>
-        <w:t xml:space="preserve">9/14 W </w:t>
-      </w:r>
       <w:r>
         <w:tab/>
       </w:r>
       <w:r>
-        <w:tab/>
         <w:t xml:space="preserve">According to User’s Stories and User’s Cases, discuss and </w:t>
       </w:r>
       <w:r>
@@ -93,6 +81,9 @@
       <w:r>
         <w:t>if the game is locked by manager or not.</w:t>
       </w:r>
+      <w:r>
+        <w:t xml:space="preserve"> Also there’s a game generator constructor need to be decided how to generate a game.</w:t>
+      </w:r>
     </w:p>
     <w:p>
       <w:pPr>
@@ -168,14 +159,492 @@
         <w:jc w:val="both"/>
       </w:pPr>
       <w:r>
-        <w:t xml:space="preserve">Friend class has </w:t>
+        <w:t>Friend class has a</w:t>
+      </w:r>
+      <w:r>
+        <w:rPr>
+          <w:rFonts w:hint="eastAsia"/>
+        </w:rPr>
+        <w:t>n</w:t>
+      </w:r>
+      <w:r>
+        <w:t xml:space="preserve"> online status for player knowing if his friend is online so can invite.</w:t>
+      </w:r>
+    </w:p>
+    <w:p>
+      <w:pPr>
+        <w:pStyle w:val="a3"/>
+        <w:numPr>
+          <w:ilvl w:val="0"/>
+          <w:numId w:val="1"/>
+        </w:numPr>
+        <w:spacing w:before="0" w:beforeAutospacing="0" w:after="0" w:afterAutospacing="0"/>
+        <w:jc w:val="both"/>
+      </w:pPr>
+      <w:r>
+        <w:t xml:space="preserve">Board class owns Cell class, and attribution (size: </w:t>
+      </w:r>
+      <w:proofErr w:type="spellStart"/>
+      <w:r>
+        <w:t>int</w:t>
+      </w:r>
+      <w:proofErr w:type="spellEnd"/>
+      <w:r>
+        <w:t xml:space="preserve">) </w:t>
       </w:r>
       <w:proofErr w:type="gramStart"/>
       <w:r>
-        <w:t>a</w:t>
+        <w:t>decide</w:t>
       </w:r>
       <w:proofErr w:type="gramEnd"/>
       <w:r>
+        <w:t xml:space="preserve"> the board size </w:t>
+      </w:r>
+      <w:proofErr w:type="spellStart"/>
+      <w:r>
+        <w:t>NxN</w:t>
+      </w:r>
+      <w:proofErr w:type="spellEnd"/>
+      <w:r>
+        <w:t>.</w:t>
+      </w:r>
+    </w:p>
+    <w:p>
+      <w:pPr>
+        <w:pStyle w:val="a3"/>
+        <w:numPr>
+          <w:ilvl w:val="0"/>
+          <w:numId w:val="1"/>
+        </w:numPr>
+        <w:spacing w:before="0" w:beforeAutospacing="0" w:after="0" w:afterAutospacing="0"/>
+        <w:jc w:val="both"/>
+      </w:pPr>
+      <w:r>
+        <w:t xml:space="preserve">Cell class owns Letter class, and three attribution (col: </w:t>
+      </w:r>
+      <w:proofErr w:type="spellStart"/>
+      <w:r>
+        <w:t>int</w:t>
+      </w:r>
+      <w:proofErr w:type="spellEnd"/>
+      <w:r>
+        <w:t xml:space="preserve">), (row: </w:t>
+      </w:r>
+      <w:proofErr w:type="spellStart"/>
+      <w:r>
+        <w:t>int</w:t>
+      </w:r>
+      <w:proofErr w:type="spellEnd"/>
+      <w:r>
+        <w:t>), (color[R</w:t>
+      </w:r>
+      <w:proofErr w:type="gramStart"/>
+      <w:r>
+        <w:t>,G,B</w:t>
+      </w:r>
+      <w:proofErr w:type="gramEnd"/>
+      <w:r>
+        <w:t xml:space="preserve">]: </w:t>
+      </w:r>
+      <w:proofErr w:type="spellStart"/>
+      <w:r>
+        <w:t>int</w:t>
+      </w:r>
+      <w:proofErr w:type="spellEnd"/>
+      <w:r>
+        <w:t>) decide its position and whether the cell is in SHARED BLOCK. Color also tells player where is his playground.</w:t>
+      </w:r>
+    </w:p>
+    <w:p>
+      <w:pPr>
+        <w:pStyle w:val="a3"/>
+        <w:numPr>
+          <w:ilvl w:val="0"/>
+          <w:numId w:val="1"/>
+        </w:numPr>
+        <w:spacing w:before="0" w:beforeAutospacing="0" w:after="0" w:afterAutospacing="0"/>
+        <w:jc w:val="both"/>
+      </w:pPr>
+      <w:r>
+        <w:t>Letter class has attribution called (char: char) what character it is, (</w:t>
+      </w:r>
+      <w:r>
+        <w:t xml:space="preserve">point: </w:t>
+      </w:r>
+      <w:proofErr w:type="spellStart"/>
+      <w:r>
+        <w:t>int</w:t>
+      </w:r>
+      <w:proofErr w:type="spellEnd"/>
+      <w:r>
+        <w:t>) how many points do</w:t>
+      </w:r>
+      <w:r>
+        <w:t xml:space="preserve"> this letter worth</w:t>
+      </w:r>
+      <w:r>
+        <w:t xml:space="preserve">. </w:t>
+      </w:r>
+      <w:proofErr w:type="gramStart"/>
+      <w:r>
+        <w:t>Player’s real time score can be calculated by points according to previous score and current</w:t>
+      </w:r>
+      <w:proofErr w:type="gramEnd"/>
+      <w:r>
+        <w:t xml:space="preserve"> score if the word player selected is legal.</w:t>
+      </w:r>
+    </w:p>
+    <w:p>
+      <w:pPr>
+        <w:pStyle w:val="a3"/>
+        <w:numPr>
+          <w:ilvl w:val="0"/>
+          <w:numId w:val="1"/>
+        </w:numPr>
+        <w:spacing w:before="0" w:beforeAutospacing="0" w:after="0" w:afterAutospacing="0"/>
+        <w:jc w:val="both"/>
+      </w:pPr>
+      <w:r>
+        <w:t>Word class owns Cell class, to decide if the word that player’s picked is legal according to DICTIONARY.</w:t>
+      </w:r>
+    </w:p>
+    <w:p>
+      <w:pPr>
+        <w:pStyle w:val="a3"/>
+        <w:spacing w:before="0" w:beforeAutospacing="0" w:after="0" w:afterAutospacing="0"/>
+        <w:jc w:val="both"/>
+      </w:pPr>
+    </w:p>
+    <w:p>
+      <w:pPr>
+        <w:pStyle w:val="a3"/>
+        <w:spacing w:before="0" w:beforeAutospacing="0" w:after="0" w:afterAutospacing="0"/>
+        <w:jc w:val="both"/>
+      </w:pPr>
+      <w:r>
+        <w:t>This is just sketch of the class diagram draft, remaining questions are:</w:t>
+      </w:r>
+    </w:p>
+    <w:p>
+      <w:pPr>
+        <w:pStyle w:val="a3"/>
+        <w:numPr>
+          <w:ilvl w:val="0"/>
+          <w:numId w:val="2"/>
+        </w:numPr>
+        <w:spacing w:before="0" w:beforeAutospacing="0" w:after="0" w:afterAutospacing="0"/>
+        <w:jc w:val="both"/>
+      </w:pPr>
+      <w:r>
+        <w:t>How to connect to server and what would be changed after connected?</w:t>
+      </w:r>
+    </w:p>
+    <w:p>
+      <w:pPr>
+        <w:pStyle w:val="a3"/>
+        <w:numPr>
+          <w:ilvl w:val="0"/>
+          <w:numId w:val="2"/>
+        </w:numPr>
+        <w:spacing w:before="0" w:beforeAutospacing="0" w:after="0" w:afterAutospacing="0"/>
+        <w:jc w:val="both"/>
+      </w:pPr>
+      <w:r>
+        <w:t>Do we need Friend class to show player’s friends’ online status?</w:t>
+      </w:r>
+    </w:p>
+    <w:p>
+      <w:pPr>
+        <w:pStyle w:val="a3"/>
+        <w:numPr>
+          <w:ilvl w:val="0"/>
+          <w:numId w:val="2"/>
+        </w:numPr>
+        <w:spacing w:before="0" w:beforeAutospacing="0" w:after="0" w:afterAutospacing="0"/>
+        <w:jc w:val="both"/>
+      </w:pPr>
+      <w:r>
+        <w:t>Word class seems can be optimized, since now it’s self-reliant.</w:t>
+      </w:r>
+    </w:p>
+    <w:p>
+      <w:pPr>
+        <w:pStyle w:val="a3"/>
+        <w:spacing w:before="0" w:beforeAutospacing="0" w:after="0" w:afterAutospacing="0"/>
+        <w:jc w:val="both"/>
+      </w:pPr>
+    </w:p>
+    <w:p>
+      <w:pPr>
+        <w:pStyle w:val="a3"/>
+        <w:spacing w:before="0" w:beforeAutospacing="0" w:after="0" w:afterAutospacing="0"/>
+        <w:ind w:firstLine="420"/>
+        <w:jc w:val="both"/>
+        <w:rPr>
+          <w:rFonts w:hint="eastAsia"/>
+        </w:rPr>
+      </w:pPr>
+      <w:r>
+        <w:t xml:space="preserve">Draw diagram </w:t>
+      </w:r>
+      <w:r>
+        <w:t xml:space="preserve">by </w:t>
+      </w:r>
+      <w:r>
+        <w:t xml:space="preserve">using </w:t>
+      </w:r>
+      <w:proofErr w:type="spellStart"/>
+      <w:r>
+        <w:t>Astah</w:t>
+      </w:r>
+      <w:proofErr w:type="spellEnd"/>
+      <w:r>
+        <w:t xml:space="preserve"> together and combine thinking with use cases diagram.</w:t>
+      </w:r>
+    </w:p>
+    <w:p>
+      <w:pPr>
+        <w:pStyle w:val="a3"/>
+        <w:spacing w:before="0" w:beforeAutospacing="0" w:after="0" w:afterAutospacing="0"/>
+        <w:jc w:val="both"/>
+      </w:pPr>
+    </w:p>
+    <w:p>
+      <w:pPr>
+        <w:pStyle w:val="a3"/>
+        <w:spacing w:before="0" w:beforeAutospacing="0" w:after="0" w:afterAutospacing="0"/>
+        <w:jc w:val="both"/>
+      </w:pPr>
+    </w:p>
+    <w:p>
+      <w:pPr>
+        <w:pStyle w:val="a3"/>
+        <w:spacing w:before="0" w:beforeAutospacing="0" w:after="0" w:afterAutospacing="0"/>
+        <w:jc w:val="both"/>
+      </w:pPr>
+    </w:p>
+    <w:p>
+      <w:pPr>
+        <w:pStyle w:val="a3"/>
+        <w:spacing w:before="0" w:beforeAutospacing="0" w:after="0" w:afterAutospacing="0"/>
+        <w:ind w:left="480"/>
+        <w:jc w:val="both"/>
+      </w:pPr>
+    </w:p>
+    <w:p>
+      <w:pPr>
+        <w:pStyle w:val="a3"/>
+        <w:spacing w:before="0" w:beforeAutospacing="0" w:after="0" w:afterAutospacing="0"/>
+        <w:jc w:val="both"/>
+      </w:pPr>
+      <w:r>
+        <w:rPr>
+          <w:rFonts w:hint="eastAsia"/>
+          <w:noProof/>
+        </w:rPr>
+        <w:lastRenderedPageBreak/>
+        <w:drawing>
+          <wp:anchor distT="0" distB="0" distL="114300" distR="114300" simplePos="0" relativeHeight="251658240" behindDoc="0" locked="0" layoutInCell="1" allowOverlap="1" wp14:anchorId="2AC0CD45" wp14:editId="343B531F">
+            <wp:simplePos x="0" y="0"/>
+            <wp:positionH relativeFrom="column">
+              <wp:posOffset>-685800</wp:posOffset>
+            </wp:positionH>
+            <wp:positionV relativeFrom="paragraph">
+              <wp:posOffset>0</wp:posOffset>
+            </wp:positionV>
+            <wp:extent cx="6743700" cy="4051935"/>
+            <wp:effectExtent l="0" t="0" r="12700" b="12065"/>
+            <wp:wrapSquare wrapText="bothSides"/>
+            <wp:docPr id="2" name="图片 2" descr="Macintosh HD:Users:wutianyu:Desktop:Screen Shot 2016-09-18 at 23.19.10.png"/>
+            <wp:cNvGraphicFramePr>
+              <a:graphicFrameLocks xmlns:a="http://schemas.openxmlformats.org/drawingml/2006/main" noChangeAspect="1"/>
+            </wp:cNvGraphicFramePr>
+            <a:graphic xmlns:a="http://schemas.openxmlformats.org/drawingml/2006/main">
+              <a:graphicData uri="http://schemas.openxmlformats.org/drawingml/2006/picture">
+                <pic:pic xmlns:pic="http://schemas.openxmlformats.org/drawingml/2006/picture">
+                  <pic:nvPicPr>
+                    <pic:cNvPr id="0" name="Picture 2" descr="Macintosh HD:Users:wutianyu:Desktop:Screen Shot 2016-09-18 at 23.19.10.png"/>
+                    <pic:cNvPicPr>
+                      <a:picLocks noChangeAspect="1" noChangeArrowheads="1"/>
+                    </pic:cNvPicPr>
+                  </pic:nvPicPr>
+                  <pic:blipFill>
+                    <a:blip r:embed="rId6">
+                      <a:extLst>
+                        <a:ext uri="{28A0092B-C50C-407E-A947-70E740481C1C}">
+                          <a14:useLocalDpi xmlns:a14="http://schemas.microsoft.com/office/drawing/2010/main" val="0"/>
+                        </a:ext>
+                      </a:extLst>
+                    </a:blip>
+                    <a:srcRect/>
+                    <a:stretch>
+                      <a:fillRect/>
+                    </a:stretch>
+                  </pic:blipFill>
+                  <pic:spPr bwMode="auto">
+                    <a:xfrm>
+                      <a:off x="0" y="0"/>
+                      <a:ext cx="6743700" cy="4051935"/>
+                    </a:xfrm>
+                    <a:prstGeom prst="rect">
+                      <a:avLst/>
+                    </a:prstGeom>
+                    <a:noFill/>
+                    <a:ln>
+                      <a:noFill/>
+                    </a:ln>
+                    <a:extLst>
+                      <a:ext uri="{FAA26D3D-D897-4be2-8F04-BA451C77F1D7}">
+                        <ma14:placeholderFlag xmlns:ma14="http://schemas.microsoft.com/office/mac/drawingml/2011/main"/>
+                      </a:ext>
+                    </a:extLst>
+                  </pic:spPr>
+                </pic:pic>
+              </a:graphicData>
+            </a:graphic>
+            <wp14:sizeRelH relativeFrom="page">
+              <wp14:pctWidth>0</wp14:pctWidth>
+            </wp14:sizeRelH>
+            <wp14:sizeRelV relativeFrom="page">
+              <wp14:pctHeight>0</wp14:pctHeight>
+            </wp14:sizeRelV>
+          </wp:anchor>
+        </w:drawing>
+      </w:r>
+      <w:r>
+        <w:tab/>
+        <w:t xml:space="preserve">After viewing and thinking according to OO Model provided in </w:t>
+      </w:r>
+      <w:proofErr w:type="spellStart"/>
+      <w:r>
+        <w:t>MyWPI</w:t>
+      </w:r>
+      <w:proofErr w:type="spellEnd"/>
+      <w:r>
+        <w:t>, second time decision is as following:</w:t>
+      </w:r>
+    </w:p>
+    <w:p>
+      <w:pPr>
+        <w:pStyle w:val="a3"/>
+        <w:spacing w:before="0" w:beforeAutospacing="0" w:after="0" w:afterAutospacing="0"/>
+        <w:jc w:val="both"/>
+      </w:pPr>
+    </w:p>
+    <w:p>
+      <w:pPr>
+        <w:pStyle w:val="a3"/>
+        <w:numPr>
+          <w:ilvl w:val="0"/>
+          <w:numId w:val="1"/>
+        </w:numPr>
+        <w:spacing w:before="0" w:beforeAutospacing="0" w:after="0" w:afterAutospacing="0"/>
+        <w:jc w:val="both"/>
+      </w:pPr>
+      <w:r>
+        <w:t xml:space="preserve">Game class owns two classes called Player and Board, three operations (share: Boolean) decide whether the game is able to share and connect with friends or not; (password: </w:t>
+      </w:r>
+      <w:proofErr w:type="spellStart"/>
+      <w:r>
+        <w:t>Str</w:t>
+      </w:r>
+      <w:proofErr w:type="spellEnd"/>
+      <w:r>
+        <w:t>) create an optional password for the game; (lock: Boolean) if the game is locked by manager or not. Also there’s a game generator constructor need to be decided how to generate a game.</w:t>
+      </w:r>
+    </w:p>
+    <w:p>
+      <w:pPr>
+        <w:pStyle w:val="a3"/>
+        <w:numPr>
+          <w:ilvl w:val="0"/>
+          <w:numId w:val="1"/>
+        </w:numPr>
+        <w:spacing w:before="0" w:beforeAutospacing="0" w:after="0" w:afterAutospacing="0"/>
+        <w:jc w:val="both"/>
+      </w:pPr>
+      <w:r>
+        <w:t xml:space="preserve">Player class owns class Info, </w:t>
+      </w:r>
+      <w:r>
+        <w:t>Playground</w:t>
+      </w:r>
+      <w:r>
+        <w:t xml:space="preserve"> and Friend, and one attribution called (role: Boolean) can decide if this player is game manager or not. Cell can tell which block is belonging to this player by color. </w:t>
+      </w:r>
+    </w:p>
+    <w:p>
+      <w:pPr>
+        <w:pStyle w:val="a3"/>
+        <w:numPr>
+          <w:ilvl w:val="0"/>
+          <w:numId w:val="1"/>
+        </w:numPr>
+        <w:spacing w:before="0" w:beforeAutospacing="0" w:after="0" w:afterAutospacing="0"/>
+        <w:jc w:val="both"/>
+      </w:pPr>
+      <w:r>
+        <w:t>Add a Playground class between player and cell, easier to define which cells would player move and play, which would not.</w:t>
+      </w:r>
+    </w:p>
+    <w:p>
+      <w:pPr>
+        <w:pStyle w:val="a3"/>
+        <w:numPr>
+          <w:ilvl w:val="0"/>
+          <w:numId w:val="1"/>
+        </w:numPr>
+        <w:spacing w:before="0" w:beforeAutospacing="0" w:after="0" w:afterAutospacing="0"/>
+        <w:jc w:val="both"/>
+      </w:pPr>
+      <w:r>
+        <w:t xml:space="preserve">Info class has (ID: </w:t>
+      </w:r>
+      <w:proofErr w:type="spellStart"/>
+      <w:r>
+        <w:t>Str</w:t>
+      </w:r>
+      <w:proofErr w:type="spellEnd"/>
+      <w:r>
+        <w:t>) and (</w:t>
+      </w:r>
+      <w:proofErr w:type="spellStart"/>
+      <w:r>
+        <w:t>IDpassword</w:t>
+      </w:r>
+      <w:proofErr w:type="spellEnd"/>
+      <w:r>
+        <w:t xml:space="preserve">: </w:t>
+      </w:r>
+      <w:proofErr w:type="spellStart"/>
+      <w:r>
+        <w:t>Str</w:t>
+      </w:r>
+      <w:proofErr w:type="spellEnd"/>
+      <w:r>
+        <w:t>) two attribution, for database save player’s login info.</w:t>
+      </w:r>
+    </w:p>
+    <w:p>
+      <w:pPr>
+        <w:pStyle w:val="a3"/>
+        <w:numPr>
+          <w:ilvl w:val="0"/>
+          <w:numId w:val="1"/>
+        </w:numPr>
+        <w:spacing w:before="0" w:beforeAutospacing="0" w:after="0" w:afterAutospacing="0"/>
+        <w:jc w:val="both"/>
+      </w:pPr>
+      <w:r>
+        <w:t>Friend class has a</w:t>
+      </w:r>
+      <w:r>
+        <w:rPr>
+          <w:rFonts w:hint="eastAsia"/>
+        </w:rPr>
+        <w:t>n</w:t>
+      </w:r>
+      <w:r>
         <w:t xml:space="preserve"> online status for player knowing if his friend is online so can invite.</w:t>
       </w:r>
     </w:p>
@@ -190,6 +659,28 @@
         <w:jc w:val="both"/>
       </w:pPr>
       <w:r>
+        <w:t xml:space="preserve">Player also owns Word class, which decide if the word player picked is legal and counting how many points does the player earn with </w:t>
+      </w:r>
+      <w:proofErr w:type="spellStart"/>
+      <w:r>
+        <w:t>hasMulti</w:t>
+      </w:r>
+      <w:proofErr w:type="spellEnd"/>
+      <w:r>
+        <w:t xml:space="preserve"> attribution or not in this movement. </w:t>
+      </w:r>
+    </w:p>
+    <w:p>
+      <w:pPr>
+        <w:pStyle w:val="a3"/>
+        <w:numPr>
+          <w:ilvl w:val="0"/>
+          <w:numId w:val="1"/>
+        </w:numPr>
+        <w:spacing w:before="0" w:beforeAutospacing="0" w:after="0" w:afterAutospacing="0"/>
+        <w:jc w:val="both"/>
+      </w:pPr>
+      <w:r>
         <w:t xml:space="preserve">Board class owns Cell class, and attribution (size: </w:t>
       </w:r>
       <w:proofErr w:type="spellStart"/>
@@ -200,21 +691,66 @@
       <w:r>
         <w:t xml:space="preserve">) </w:t>
       </w:r>
+      <w:r>
+        <w:t xml:space="preserve">can </w:t>
+      </w:r>
+      <w:r>
+        <w:t xml:space="preserve">decide the board size </w:t>
+      </w:r>
+      <w:proofErr w:type="spellStart"/>
+      <w:r>
+        <w:t>NxN</w:t>
+      </w:r>
+      <w:proofErr w:type="spellEnd"/>
+      <w:r>
+        <w:t>.</w:t>
+      </w:r>
+    </w:p>
+    <w:p>
+      <w:pPr>
+        <w:pStyle w:val="a3"/>
+        <w:numPr>
+          <w:ilvl w:val="0"/>
+          <w:numId w:val="1"/>
+        </w:numPr>
+        <w:spacing w:before="0" w:beforeAutospacing="0" w:after="0" w:afterAutospacing="0"/>
+        <w:jc w:val="both"/>
+      </w:pPr>
+      <w:r>
+        <w:t xml:space="preserve">Cell class owns Letter class, </w:t>
+      </w:r>
+      <w:r>
+        <w:t xml:space="preserve">Position class </w:t>
+      </w:r>
+      <w:r>
+        <w:t>and attribution (color[R</w:t>
+      </w:r>
       <w:proofErr w:type="gramStart"/>
       <w:r>
-        <w:t>decide</w:t>
+        <w:t>,G,B</w:t>
       </w:r>
       <w:proofErr w:type="gramEnd"/>
       <w:r>
-        <w:t xml:space="preserve"> the board size </w:t>
-      </w:r>
-      <w:proofErr w:type="spellStart"/>
-      <w:r>
-        <w:t>NxN</w:t>
-      </w:r>
-      <w:proofErr w:type="spellEnd"/>
-      <w:r>
-        <w:t>.</w:t>
+        <w:t xml:space="preserve">]: </w:t>
+      </w:r>
+      <w:proofErr w:type="spellStart"/>
+      <w:r>
+        <w:t>int</w:t>
+      </w:r>
+      <w:proofErr w:type="spellEnd"/>
+      <w:r>
+        <w:t>) decide its position and whether the cell is in SHARED BLOCK. Color also tells player where is his playground.</w:t>
+      </w:r>
+      <w:r>
+        <w:t xml:space="preserve"> Multiplier is a Boolean </w:t>
+      </w:r>
+      <w:proofErr w:type="gramStart"/>
+      <w:r>
+        <w:t>type which</w:t>
+      </w:r>
+      <w:proofErr w:type="gramEnd"/>
+      <w:r>
+        <w:t xml:space="preserve"> decide if the cell is a multiplier.</w:t>
       </w:r>
     </w:p>
     <w:p>
@@ -228,7 +764,7 @@
         <w:jc w:val="both"/>
       </w:pPr>
       <w:r>
-        <w:t xml:space="preserve">Cell class owns Letter class, and three attribution (col: </w:t>
+        <w:t xml:space="preserve">Letter class has attribution called (char: char) what character it is, (point: </w:t>
       </w:r>
       <w:proofErr w:type="spellStart"/>
       <w:r>
@@ -236,31 +772,13 @@
       </w:r>
       <w:proofErr w:type="spellEnd"/>
       <w:r>
-        <w:t xml:space="preserve">), (row: </w:t>
-      </w:r>
-      <w:proofErr w:type="spellStart"/>
-      <w:r>
-        <w:t>int</w:t>
-      </w:r>
-      <w:proofErr w:type="spellEnd"/>
-      <w:r>
-        <w:t>), (color[R</w:t>
-      </w:r>
-      <w:proofErr w:type="gramStart"/>
-      <w:r>
-        <w:t>,G,B</w:t>
-      </w:r>
-      <w:proofErr w:type="gramEnd"/>
-      <w:r>
-        <w:t xml:space="preserve">]: </w:t>
-      </w:r>
-      <w:proofErr w:type="spellStart"/>
-      <w:r>
-        <w:t>int</w:t>
-      </w:r>
-      <w:proofErr w:type="spellEnd"/>
-      <w:r>
-        <w:t>) decide its position and whether the cell is in SHARED BLOCK. Color also tells player where is his playground.</w:t>
+        <w:t xml:space="preserve">) how many </w:t>
+      </w:r>
+      <w:r>
+        <w:t>points do</w:t>
+      </w:r>
+      <w:r>
+        <w:t xml:space="preserve"> this letter worth. </w:t>
       </w:r>
     </w:p>
     <w:p>
@@ -272,150 +790,18 @@
         </w:numPr>
         <w:spacing w:before="0" w:beforeAutospacing="0" w:after="0" w:afterAutospacing="0"/>
         <w:jc w:val="both"/>
-      </w:pPr>
-      <w:r>
-        <w:t>Letter class has attribution called (char: char) what character it is, (</w:t>
-      </w:r>
-      <w:r>
-        <w:t xml:space="preserve">point: </w:t>
-      </w:r>
-      <w:proofErr w:type="spellStart"/>
-      <w:r>
-        <w:t>int</w:t>
-      </w:r>
-      <w:proofErr w:type="spellEnd"/>
-      <w:r>
-        <w:t>) how many points do</w:t>
-      </w:r>
-      <w:r>
-        <w:t xml:space="preserve"> this letter worth</w:t>
-      </w:r>
-      <w:r>
-        <w:t xml:space="preserve">. </w:t>
-      </w:r>
-      <w:proofErr w:type="gramStart"/>
-      <w:r>
-        <w:t>Player’s real time score can be calculated by points according to previous score and current</w:t>
-      </w:r>
-      <w:proofErr w:type="gramEnd"/>
-      <w:r>
-        <w:t xml:space="preserve"> score if the word player selected is legal.</w:t>
-      </w:r>
-    </w:p>
-    <w:p>
-      <w:pPr>
-        <w:pStyle w:val="a3"/>
-        <w:numPr>
-          <w:ilvl w:val="0"/>
-          <w:numId w:val="1"/>
-        </w:numPr>
-        <w:spacing w:before="0" w:beforeAutospacing="0" w:after="0" w:afterAutospacing="0"/>
-        <w:jc w:val="both"/>
-      </w:pPr>
-      <w:r>
-        <w:t>Word class owns Cell class, to decide if the word that player’s picked is legal according to DICTIONARY.</w:t>
-      </w:r>
-    </w:p>
-    <w:p>
-      <w:pPr>
-        <w:pStyle w:val="a3"/>
-        <w:spacing w:before="0" w:beforeAutospacing="0" w:after="0" w:afterAutospacing="0"/>
-        <w:jc w:val="both"/>
-      </w:pPr>
-    </w:p>
-    <w:p>
-      <w:pPr>
-        <w:pStyle w:val="a3"/>
-        <w:spacing w:before="0" w:beforeAutospacing="0" w:after="0" w:afterAutospacing="0"/>
-        <w:jc w:val="both"/>
-      </w:pPr>
-      <w:r>
-        <w:t>This is just sketch of the class diagram draft, remaining questions are:</w:t>
-      </w:r>
-    </w:p>
-    <w:p>
-      <w:pPr>
-        <w:pStyle w:val="a3"/>
-        <w:numPr>
-          <w:ilvl w:val="0"/>
-          <w:numId w:val="2"/>
-        </w:numPr>
-        <w:spacing w:before="0" w:beforeAutospacing="0" w:after="0" w:afterAutospacing="0"/>
-        <w:jc w:val="both"/>
-      </w:pPr>
-      <w:r>
-        <w:t>How to connect to server and what would be changed after connected?</w:t>
-      </w:r>
-    </w:p>
-    <w:p>
-      <w:pPr>
-        <w:pStyle w:val="a3"/>
-        <w:numPr>
-          <w:ilvl w:val="0"/>
-          <w:numId w:val="2"/>
-        </w:numPr>
-        <w:spacing w:before="0" w:beforeAutospacing="0" w:after="0" w:afterAutospacing="0"/>
-        <w:jc w:val="both"/>
-      </w:pPr>
-      <w:r>
-        <w:t>Do we need Friend class to show player’s friends’ online status?</w:t>
-      </w:r>
-    </w:p>
-    <w:p>
-      <w:pPr>
-        <w:pStyle w:val="a3"/>
-        <w:numPr>
-          <w:ilvl w:val="0"/>
-          <w:numId w:val="2"/>
-        </w:numPr>
-        <w:spacing w:before="0" w:beforeAutospacing="0" w:after="0" w:afterAutospacing="0"/>
-        <w:jc w:val="both"/>
-      </w:pPr>
-      <w:r>
-        <w:t>Word class seems can be optimized, since now it’s self-reliant.</w:t>
-      </w:r>
-    </w:p>
-    <w:p>
-      <w:pPr>
-        <w:pStyle w:val="a3"/>
-        <w:spacing w:before="0" w:beforeAutospacing="0" w:after="0" w:afterAutospacing="0"/>
-        <w:jc w:val="both"/>
-      </w:pPr>
-    </w:p>
-    <w:p>
-      <w:pPr>
-        <w:pStyle w:val="a3"/>
-        <w:spacing w:before="0" w:beforeAutospacing="0" w:after="0" w:afterAutospacing="0"/>
-        <w:jc w:val="both"/>
-      </w:pPr>
-      <w:r>
-        <w:t xml:space="preserve">9/15 R </w:t>
-      </w:r>
-      <w:r>
-        <w:tab/>
-      </w:r>
-      <w:r>
-        <w:tab/>
-        <w:t xml:space="preserve">Draw diagram </w:t>
-      </w:r>
-      <w:r>
-        <w:t xml:space="preserve">by </w:t>
-      </w:r>
-      <w:r>
-        <w:t xml:space="preserve">using </w:t>
-      </w:r>
-      <w:proofErr w:type="spellStart"/>
-      <w:r>
-        <w:t>Astah</w:t>
-      </w:r>
-      <w:proofErr w:type="spellEnd"/>
-      <w:r>
-        <w:t xml:space="preserve"> together and combine thinking with use cases diagram.</w:t>
-      </w:r>
+        <w:rPr>
+          <w:rFonts w:hint="eastAsia"/>
+        </w:rPr>
+      </w:pPr>
+      <w:r>
+        <w:t>Position class is a new class separated from cell, which provide the position for cells.</w:t>
+      </w:r>
+      <w:bookmarkStart w:id="2" w:name="_GoBack"/>
+      <w:bookmarkEnd w:id="2"/>
     </w:p>
     <w:bookmarkEnd w:id="0"/>
     <w:bookmarkEnd w:id="1"/>
-    <w:bookmarkEnd w:id="2"/>
     <w:sectPr>
       <w:pgSz w:w="11900" w:h="16840"/>
       <w:pgMar w:top="1440" w:right="1800" w:bottom="1440" w:left="1800" w:header="851" w:footer="992" w:gutter="0"/>
@@ -431,7 +817,7 @@
   <w:abstractNum w:abstractNumId="0">
     <w:nsid w:val="13100241"/>
     <w:multiLevelType w:val="hybridMultilevel"/>
-    <w:tmpl w:val="4288D520"/>
+    <w:tmpl w:val="7794D732"/>
     <w:lvl w:ilvl="0" w:tplc="04090001">
       <w:start w:val="1"/>
       <w:numFmt w:val="bullet"/>
@@ -869,6 +1255,33 @@
       <w:szCs w:val="20"/>
     </w:rPr>
   </w:style>
+  <w:style w:type="paragraph" w:styleId="a4">
+    <w:name w:val="Balloon Text"/>
+    <w:basedOn w:val="a"/>
+    <w:link w:val="a5"/>
+    <w:uiPriority w:val="99"/>
+    <w:semiHidden/>
+    <w:unhideWhenUsed/>
+    <w:rsid w:val="0084442F"/>
+    <w:rPr>
+      <w:rFonts w:ascii="Lucida Grande" w:hAnsi="Lucida Grande" w:cs="Lucida Grande"/>
+      <w:sz w:val="18"/>
+      <w:szCs w:val="18"/>
+    </w:rPr>
+  </w:style>
+  <w:style w:type="character" w:customStyle="1" w:styleId="a5">
+    <w:name w:val="批注框文本字符"/>
+    <w:basedOn w:val="a0"/>
+    <w:link w:val="a4"/>
+    <w:uiPriority w:val="99"/>
+    <w:semiHidden/>
+    <w:rsid w:val="0084442F"/>
+    <w:rPr>
+      <w:rFonts w:ascii="Lucida Grande" w:hAnsi="Lucida Grande" w:cs="Lucida Grande"/>
+      <w:sz w:val="18"/>
+      <w:szCs w:val="18"/>
+    </w:rPr>
+  </w:style>
 </w:styles>
 </file>
 
@@ -1076,6 +1489,33 @@
       <w:kern w:val="0"/>
       <w:sz w:val="20"/>
       <w:szCs w:val="20"/>
+    </w:rPr>
+  </w:style>
+  <w:style w:type="paragraph" w:styleId="a4">
+    <w:name w:val="Balloon Text"/>
+    <w:basedOn w:val="a"/>
+    <w:link w:val="a5"/>
+    <w:uiPriority w:val="99"/>
+    <w:semiHidden/>
+    <w:unhideWhenUsed/>
+    <w:rsid w:val="0084442F"/>
+    <w:rPr>
+      <w:rFonts w:ascii="Lucida Grande" w:hAnsi="Lucida Grande" w:cs="Lucida Grande"/>
+      <w:sz w:val="18"/>
+      <w:szCs w:val="18"/>
+    </w:rPr>
+  </w:style>
+  <w:style w:type="character" w:customStyle="1" w:styleId="a5">
+    <w:name w:val="批注框文本字符"/>
+    <w:basedOn w:val="a0"/>
+    <w:link w:val="a4"/>
+    <w:uiPriority w:val="99"/>
+    <w:semiHidden/>
+    <w:rsid w:val="0084442F"/>
+    <w:rPr>
+      <w:rFonts w:ascii="Lucida Grande" w:hAnsi="Lucida Grande" w:cs="Lucida Grande"/>
+      <w:sz w:val="18"/>
+      <w:szCs w:val="18"/>
     </w:rPr>
   </w:style>
 </w:styles>

</xml_diff>